<commit_message>
[update] los arboles de busqueda ahora tienen su indice en rojo que indica su numero en la secuencia. ademas los nodos hijos estan de menor a mayor
</commit_message>
<xml_diff>
--- a/Assigment2/Exercise 04 - Algorithms for Uninformed Search.docx
+++ b/Assigment2/Exercise 04 - Algorithms for Uninformed Search.docx
@@ -913,10 +913,10 @@
           <w:lang w:eastAsia="es-MX"/>
         </w:rPr>
         <w:drawing>
-          <wp:inline distT="0" distB="0" distL="0" distR="0" wp14:anchorId="5BC786D6" wp14:editId="321BE466">
-            <wp:extent cx="5988896" cy="2705100"/>
-            <wp:effectExtent l="0" t="0" r="0" b="0"/>
-            <wp:docPr id="6" name="Imagen 6"/>
+          <wp:inline distT="0" distB="0" distL="0" distR="0" wp14:anchorId="79DA5640" wp14:editId="19D4F5A0">
+            <wp:extent cx="6284745" cy="2847975"/>
+            <wp:effectExtent l="0" t="0" r="1905" b="0"/>
+            <wp:docPr id="8" name="Imagen 8"/>
             <wp:cNvGraphicFramePr>
               <a:graphicFrameLocks xmlns:a="http://schemas.openxmlformats.org/drawingml/2006/main" noChangeAspect="1"/>
             </wp:cNvGraphicFramePr>
@@ -936,7 +936,7 @@
                   <pic:spPr>
                     <a:xfrm>
                       <a:off x="0" y="0"/>
-                      <a:ext cx="5992031" cy="2706516"/>
+                      <a:ext cx="6291495" cy="2851034"/>
                     </a:xfrm>
                     <a:prstGeom prst="rect">
                       <a:avLst/>
@@ -1172,7 +1172,6 @@
           <w:color w:val="002060"/>
           <w:sz w:val="28"/>
         </w:rPr>
-        <w:lastRenderedPageBreak/>
         <w:t>Uniform-cost</w:t>
       </w:r>
       <w:proofErr w:type="spellEnd"/>
@@ -1305,10 +1304,10 @@
           <w:lang w:eastAsia="es-MX"/>
         </w:rPr>
         <w:drawing>
-          <wp:inline distT="0" distB="0" distL="0" distR="0" wp14:anchorId="6A4DF60B" wp14:editId="1CA5CA84">
-            <wp:extent cx="6373675" cy="3438525"/>
-            <wp:effectExtent l="0" t="0" r="8255" b="0"/>
-            <wp:docPr id="8" name="Imagen 8"/>
+          <wp:inline distT="0" distB="0" distL="0" distR="0" wp14:anchorId="502C2818" wp14:editId="6C108CFD">
+            <wp:extent cx="5612130" cy="3086100"/>
+            <wp:effectExtent l="0" t="0" r="7620" b="0"/>
+            <wp:docPr id="7" name="Imagen 7"/>
             <wp:cNvGraphicFramePr>
               <a:graphicFrameLocks xmlns:a="http://schemas.openxmlformats.org/drawingml/2006/main" noChangeAspect="1"/>
             </wp:cNvGraphicFramePr>
@@ -1328,7 +1327,7 @@
                   <pic:spPr>
                     <a:xfrm>
                       <a:off x="0" y="0"/>
-                      <a:ext cx="6373675" cy="3438525"/>
+                      <a:ext cx="5612130" cy="3086100"/>
                     </a:xfrm>
                     <a:prstGeom prst="rect">
                       <a:avLst/>
@@ -7775,7 +7774,7 @@
 </file>
 
 <file path=customXml/itemProps1.xml><?xml version="1.0" encoding="utf-8"?>
-<ds:datastoreItem xmlns:ds="http://schemas.openxmlformats.org/officeDocument/2006/customXml" ds:itemID="{A3035DD5-50DB-4A7F-897C-BA0B75EF529B}">
+<ds:datastoreItem xmlns:ds="http://schemas.openxmlformats.org/officeDocument/2006/customXml" ds:itemID="{BD5625C2-2D27-45CE-9728-D0D896DDFA0E}">
   <ds:schemaRefs>
     <ds:schemaRef ds:uri="http://schemas.openxmlformats.org/officeDocument/2006/bibliography"/>
   </ds:schemaRefs>

</xml_diff>